<commit_message>
add new lesson about jobs
</commit_message>
<xml_diff>
--- a/Lesson1.docx
+++ b/Lesson1.docx
@@ -44,7 +44,7 @@
       <w:pPr>
         <w:jc w:val="center"/>
         <w:rPr>
-          <w:rFonts w:cs="B Nazanin" w:hint="cs"/>
+          <w:rFonts w:cs="B Nazanin"/>
           <w:b/>
           <w:bCs/>
           <w:sz w:val="28"/>
@@ -133,17 +133,17 @@
       <w:pPr>
         <w:jc w:val="right"/>
         <w:rPr>
+          <w:rFonts w:cs="B Nazanin"/>
+          <w:rtl/>
+          <w:lang w:bidi="fa-IR"/>
+        </w:rPr>
+      </w:pPr>
+      <w:r>
+        <w:rPr>
           <w:rFonts w:cs="B Nazanin" w:hint="cs"/>
           <w:rtl/>
           <w:lang w:bidi="fa-IR"/>
         </w:rPr>
-      </w:pPr>
-      <w:r>
-        <w:rPr>
-          <w:rFonts w:cs="B Nazanin" w:hint="cs"/>
-          <w:rtl/>
-          <w:lang w:bidi="fa-IR"/>
-        </w:rPr>
         <w:t>موضوع : یادگیری زبان انگلیسی</w:t>
       </w:r>
     </w:p>
@@ -151,7 +151,7 @@
       <w:pPr>
         <w:jc w:val="right"/>
         <w:rPr>
-          <w:rFonts w:cs="B Nazanin" w:hint="cs"/>
+          <w:rFonts w:cs="B Nazanin"/>
           <w:rtl/>
           <w:lang w:bidi="fa-IR"/>
         </w:rPr>
@@ -310,19 +310,8 @@
           <w:szCs w:val="20"/>
           <w:lang w:val="en"/>
         </w:rPr>
-        <w:t xml:space="preserve">Student: Aram </w:t>
-      </w:r>
-      <w:proofErr w:type="spellStart"/>
-      <w:r>
-        <w:rPr>
-          <w:rFonts w:asciiTheme="majorBidi" w:eastAsia="Times New Roman" w:hAnsiTheme="majorBidi" w:cstheme="majorBidi"/>
-          <w:sz w:val="20"/>
-          <w:szCs w:val="20"/>
-          <w:lang w:val="en"/>
-        </w:rPr>
-        <w:t>Rahmani</w:t>
-      </w:r>
-      <w:proofErr w:type="spellEnd"/>
+        <w:t>Student: Aram Rahmani</w:t>
+      </w:r>
     </w:p>
     <w:p>
       <w:pPr>
@@ -346,7 +335,7 @@
       <w:pPr>
         <w:jc w:val="right"/>
         <w:rPr>
-          <w:rFonts w:cs="B Nazanin" w:hint="cs"/>
+          <w:rFonts w:cs="B Nazanin"/>
           <w:rtl/>
           <w:lang w:bidi="fa-IR"/>
         </w:rPr>
@@ -1820,112 +1809,96 @@
           <w:rFonts w:cs="B Nazanin"/>
           <w:lang w:bidi="fa-IR"/>
         </w:rPr>
-        <w:t xml:space="preserve">  </w:t>
-      </w:r>
-      <w:proofErr w:type="spellStart"/>
+        <w:t xml:space="preserve">  Whats Your </w:t>
+      </w:r>
       <w:r>
         <w:rPr>
           <w:rFonts w:cs="B Nazanin"/>
           <w:lang w:bidi="fa-IR"/>
         </w:rPr>
-        <w:t>Whats</w:t>
-      </w:r>
-      <w:proofErr w:type="spellEnd"/>
+        <w:t xml:space="preserve">First </w:t>
+      </w:r>
       <w:r>
         <w:rPr>
           <w:rFonts w:cs="B Nazanin"/>
           <w:lang w:bidi="fa-IR"/>
         </w:rPr>
-        <w:t xml:space="preserve"> Your </w:t>
+        <w:t xml:space="preserve">Name ?                                           </w:t>
+      </w:r>
+    </w:p>
+    <w:p>
+      <w:pPr>
+        <w:bidi/>
+        <w:spacing w:line="276" w:lineRule="auto"/>
+        <w:rPr>
+          <w:rFonts w:cs="B Nazanin"/>
+          <w:b/>
+          <w:bCs/>
+          <w:rtl/>
+          <w:lang w:bidi="fa-IR"/>
+        </w:rPr>
+      </w:pPr>
+      <w:r>
+        <w:rPr>
+          <w:rFonts w:cs="B Nazanin" w:hint="cs"/>
+          <w:b/>
+          <w:bCs/>
+          <w:rtl/>
+          <w:lang w:bidi="fa-IR"/>
+        </w:rPr>
+        <w:t>اسم کوچیک شما چیست ؟</w:t>
+      </w:r>
+      <w:r>
+        <w:rPr>
+          <w:rFonts w:cs="B Nazanin"/>
+          <w:b/>
+          <w:bCs/>
+          <w:lang w:bidi="fa-IR"/>
+        </w:rPr>
+        <w:t xml:space="preserve">        </w:t>
       </w:r>
       <w:r>
         <w:rPr>
           <w:rFonts w:cs="B Nazanin"/>
           <w:lang w:bidi="fa-IR"/>
         </w:rPr>
-        <w:t xml:space="preserve">First </w:t>
+        <w:t xml:space="preserve">What Are Your </w:t>
       </w:r>
       <w:r>
         <w:rPr>
           <w:rFonts w:cs="B Nazanin"/>
           <w:lang w:bidi="fa-IR"/>
         </w:rPr>
-        <w:t xml:space="preserve">Name ?                                           </w:t>
-      </w:r>
-    </w:p>
-    <w:p>
-      <w:pPr>
-        <w:bidi/>
-        <w:spacing w:line="276" w:lineRule="auto"/>
-        <w:rPr>
-          <w:rFonts w:cs="B Nazanin" w:hint="cs"/>
-          <w:b/>
-          <w:bCs/>
-          <w:rtl/>
-          <w:lang w:bidi="fa-IR"/>
-        </w:rPr>
-      </w:pPr>
-      <w:r>
-        <w:rPr>
-          <w:rFonts w:cs="B Nazanin" w:hint="cs"/>
-          <w:b/>
-          <w:bCs/>
-          <w:rtl/>
-          <w:lang w:bidi="fa-IR"/>
-        </w:rPr>
-        <w:t>اسم کوچیک شما چیست ؟</w:t>
-      </w:r>
-      <w:r>
-        <w:rPr>
-          <w:rFonts w:cs="B Nazanin"/>
-          <w:b/>
-          <w:bCs/>
-          <w:lang w:bidi="fa-IR"/>
-        </w:rPr>
-        <w:t xml:space="preserve">        </w:t>
+        <w:t xml:space="preserve">First </w:t>
       </w:r>
       <w:r>
         <w:rPr>
           <w:rFonts w:cs="B Nazanin"/>
           <w:lang w:bidi="fa-IR"/>
         </w:rPr>
-        <w:t xml:space="preserve">What Are Your </w:t>
+        <w:t xml:space="preserve">Names?        </w:t>
       </w:r>
       <w:r>
         <w:rPr>
           <w:rFonts w:cs="B Nazanin"/>
           <w:lang w:bidi="fa-IR"/>
         </w:rPr>
-        <w:t xml:space="preserve">First </w:t>
+        <w:t xml:space="preserve"> </w:t>
       </w:r>
       <w:r>
         <w:rPr>
           <w:rFonts w:cs="B Nazanin"/>
           <w:lang w:bidi="fa-IR"/>
         </w:rPr>
-        <w:t xml:space="preserve">Names?        </w:t>
-      </w:r>
-      <w:r>
+        <w:t xml:space="preserve">                        </w:t>
+      </w:r>
+    </w:p>
+    <w:p>
+      <w:pPr>
+        <w:bidi/>
+        <w:spacing w:line="276" w:lineRule="auto"/>
         <w:rPr>
           <w:rFonts w:cs="B Nazanin"/>
-          <w:lang w:bidi="fa-IR"/>
-        </w:rPr>
-        <w:t xml:space="preserve"> </w:t>
-      </w:r>
-      <w:r>
-        <w:rPr>
-          <w:rFonts w:cs="B Nazanin"/>
-          <w:lang w:bidi="fa-IR"/>
-        </w:rPr>
-        <w:t xml:space="preserve">                        </w:t>
-      </w:r>
-    </w:p>
-    <w:p>
-      <w:pPr>
-        <w:bidi/>
-        <w:spacing w:line="276" w:lineRule="auto"/>
-        <w:rPr>
-          <w:rFonts w:cs="B Nazanin" w:hint="cs"/>
           <w:b/>
           <w:bCs/>
           <w:rtl/>
@@ -2020,172 +1993,1463 @@
         </w:rPr>
         <w:t xml:space="preserve">        </w:t>
       </w:r>
+    </w:p>
+    <w:p>
+      <w:pPr>
+        <w:bidi/>
+        <w:spacing w:line="276" w:lineRule="auto"/>
+        <w:rPr>
+          <w:rFonts w:cs="Calibri"/>
+          <w:rtl/>
+          <w:lang w:bidi="fa-IR"/>
+        </w:rPr>
+      </w:pPr>
+      <w:r>
+        <w:rPr>
+          <w:rFonts w:cs="B Nazanin" w:hint="cs"/>
+          <w:b/>
+          <w:bCs/>
+          <w:rtl/>
+          <w:lang w:bidi="fa-IR"/>
+        </w:rPr>
+        <w:t>فامیلی آنها چیست؟ (دوستند)</w:t>
+      </w:r>
+      <w:r>
+        <w:rPr>
+          <w:rFonts w:cs="B Nazanin"/>
+          <w:b/>
+          <w:bCs/>
+          <w:lang w:bidi="fa-IR"/>
+        </w:rPr>
+        <w:t xml:space="preserve"> </w:t>
+      </w:r>
+      <w:r>
+        <w:rPr>
+          <w:rFonts w:cs="B Nazanin"/>
+          <w:lang w:bidi="fa-IR"/>
+        </w:rPr>
+        <w:t xml:space="preserve">  What Are Their Last/Family Names?           </w:t>
+      </w:r>
+    </w:p>
+    <w:p>
+      <w:pPr>
+        <w:pStyle w:val="ListParagraph"/>
+        <w:spacing w:line="276" w:lineRule="auto"/>
+        <w:rPr>
+          <w:rFonts w:cs="Calibri"/>
+          <w:lang w:val="en-AS" w:bidi="fa-IR"/>
+        </w:rPr>
+      </w:pPr>
+    </w:p>
+    <w:p>
+      <w:pPr>
+        <w:pStyle w:val="ListParagraph"/>
+        <w:spacing w:line="276" w:lineRule="auto"/>
+        <w:rPr>
+          <w:rFonts w:cs="Calibri"/>
+          <w:lang w:val="en-AS" w:bidi="fa-IR"/>
+        </w:rPr>
+      </w:pPr>
+    </w:p>
+    <w:p>
+      <w:pPr>
+        <w:pStyle w:val="ListParagraph"/>
+        <w:spacing w:line="276" w:lineRule="auto"/>
+        <w:rPr>
+          <w:rFonts w:cs="Calibri"/>
+          <w:lang w:val="en-AS" w:bidi="fa-IR"/>
+        </w:rPr>
+      </w:pPr>
+    </w:p>
+    <w:p>
+      <w:pPr>
+        <w:pStyle w:val="ListParagraph"/>
+        <w:spacing w:line="276" w:lineRule="auto"/>
+        <w:rPr>
+          <w:rFonts w:cs="Calibri"/>
+          <w:lang w:val="en-AS" w:bidi="fa-IR"/>
+        </w:rPr>
+      </w:pPr>
+    </w:p>
+    <w:p>
+      <w:pPr>
+        <w:pStyle w:val="ListParagraph"/>
+        <w:spacing w:line="276" w:lineRule="auto"/>
+        <w:rPr>
+          <w:rFonts w:cs="Calibri"/>
+          <w:lang w:val="en-AS" w:bidi="fa-IR"/>
+        </w:rPr>
+      </w:pPr>
+    </w:p>
+    <w:p>
+      <w:pPr>
+        <w:pStyle w:val="ListParagraph"/>
+        <w:spacing w:line="276" w:lineRule="auto"/>
+        <w:rPr>
+          <w:rFonts w:cs="Calibri"/>
+          <w:lang w:val="en-AS" w:bidi="fa-IR"/>
+        </w:rPr>
+      </w:pPr>
+    </w:p>
+    <w:p>
+      <w:pPr>
+        <w:pStyle w:val="ListParagraph"/>
+        <w:spacing w:line="276" w:lineRule="auto"/>
+        <w:rPr>
+          <w:rFonts w:cs="Calibri"/>
+          <w:lang w:val="en-AS" w:bidi="fa-IR"/>
+        </w:rPr>
+      </w:pPr>
+    </w:p>
+    <w:p>
+      <w:pPr>
+        <w:pStyle w:val="ListParagraph"/>
+        <w:spacing w:line="276" w:lineRule="auto"/>
+        <w:rPr>
+          <w:rFonts w:cs="Calibri"/>
+          <w:lang w:val="en-AS" w:bidi="fa-IR"/>
+        </w:rPr>
+      </w:pPr>
+    </w:p>
+    <w:p>
+      <w:pPr>
+        <w:spacing w:line="276" w:lineRule="auto"/>
+        <w:rPr>
+          <w:rFonts w:cs="Calibri"/>
+          <w:b/>
+          <w:bCs/>
+          <w:lang w:val="en-AS" w:bidi="fa-IR"/>
+        </w:rPr>
+      </w:pPr>
+    </w:p>
+    <w:p>
+      <w:pPr>
+        <w:spacing w:line="276" w:lineRule="auto"/>
+        <w:rPr>
+          <w:rFonts w:cs="Calibri"/>
+          <w:lang w:val="en-AS" w:bidi="fa-IR"/>
+        </w:rPr>
+      </w:pPr>
+      <w:r>
+        <w:rPr>
+          <w:rFonts w:cs="Calibri"/>
+          <w:lang w:val="en-AS" w:bidi="fa-IR"/>
+        </w:rPr>
+        <w:t xml:space="preserve">    </w:t>
+      </w:r>
+    </w:p>
+    <w:p>
+      <w:pPr>
+        <w:spacing w:line="276" w:lineRule="auto"/>
+        <w:rPr>
+          <w:rFonts w:cs="Calibri"/>
+          <w:lang w:val="en-AS" w:bidi="fa-IR"/>
+        </w:rPr>
+      </w:pPr>
+    </w:p>
+    <w:p>
+      <w:pPr>
+        <w:rPr>
+          <w:sz w:val="20"/>
+          <w:szCs w:val="20"/>
+          <w:lang w:val="en-AS" w:bidi="fa-IR"/>
+        </w:rPr>
+      </w:pPr>
+      <w:r>
+        <w:rPr>
+          <w:sz w:val="20"/>
+          <w:szCs w:val="20"/>
+          <w:lang w:val="en-AS" w:bidi="fa-IR"/>
+        </w:rPr>
+        <w:br w:type="page"/>
+      </w:r>
+    </w:p>
+    <w:p>
+      <w:pPr>
+        <w:spacing w:line="276" w:lineRule="auto"/>
+        <w:rPr>
+          <w:rFonts w:asciiTheme="majorBidi" w:hAnsiTheme="majorBidi" w:cstheme="majorBidi"/>
+          <w:b/>
+          <w:bCs/>
+          <w:sz w:val="24"/>
+          <w:szCs w:val="24"/>
+          <w:lang w:val="en-AS" w:bidi="fa-IR"/>
+        </w:rPr>
+      </w:pPr>
+      <w:r>
+        <w:rPr>
+          <w:rFonts w:asciiTheme="majorBidi" w:hAnsiTheme="majorBidi" w:cstheme="majorBidi"/>
+          <w:b/>
+          <w:bCs/>
+          <w:sz w:val="24"/>
+          <w:szCs w:val="24"/>
+          <w:lang w:val="en-AS" w:bidi="fa-IR"/>
+        </w:rPr>
+        <w:lastRenderedPageBreak/>
+        <w:t>Jobs</w:t>
+      </w:r>
+    </w:p>
+    <w:p>
+      <w:pPr>
+        <w:spacing w:line="276" w:lineRule="auto"/>
+        <w:rPr>
+          <w:rFonts w:asciiTheme="majorBidi" w:hAnsiTheme="majorBidi" w:cstheme="majorBidi"/>
+          <w:sz w:val="24"/>
+          <w:szCs w:val="24"/>
+          <w:lang w:val="en-AS" w:bidi="fa-IR"/>
+        </w:rPr>
+      </w:pPr>
+      <w:r>
+        <w:rPr>
+          <w:rFonts w:asciiTheme="majorBidi" w:hAnsiTheme="majorBidi" w:cstheme="majorBidi"/>
+          <w:noProof/>
+          <w:sz w:val="24"/>
+          <w:szCs w:val="24"/>
+          <w:rtl/>
+        </w:rPr>
+        <mc:AlternateContent>
+          <mc:Choice Requires="wps">
+            <w:drawing>
+              <wp:anchor distT="0" distB="0" distL="114300" distR="114300" simplePos="0" relativeHeight="251662336" behindDoc="0" locked="0" layoutInCell="1" allowOverlap="1">
+                <wp:simplePos x="0" y="0"/>
+                <wp:positionH relativeFrom="column">
+                  <wp:posOffset>6350</wp:posOffset>
+                </wp:positionH>
+                <wp:positionV relativeFrom="paragraph">
+                  <wp:posOffset>78105</wp:posOffset>
+                </wp:positionV>
+                <wp:extent cx="1257300" cy="0"/>
+                <wp:effectExtent l="0" t="0" r="19050" b="19050"/>
+                <wp:wrapNone/>
+                <wp:docPr id="1" name="Straight Connector 1"/>
+                <wp:cNvGraphicFramePr/>
+                <a:graphic xmlns:a="http://schemas.openxmlformats.org/drawingml/2006/main">
+                  <a:graphicData uri="http://schemas.microsoft.com/office/word/2010/wordprocessingShape">
+                    <wps:wsp>
+                      <wps:cNvCnPr/>
+                      <wps:spPr>
+                        <a:xfrm>
+                          <a:off x="0" y="0"/>
+                          <a:ext cx="1257300" cy="0"/>
+                        </a:xfrm>
+                        <a:prstGeom prst="line">
+                          <a:avLst/>
+                        </a:prstGeom>
+                        <a:ln/>
+                      </wps:spPr>
+                      <wps:style>
+                        <a:lnRef idx="1">
+                          <a:schemeClr val="accent2"/>
+                        </a:lnRef>
+                        <a:fillRef idx="0">
+                          <a:schemeClr val="accent2"/>
+                        </a:fillRef>
+                        <a:effectRef idx="0">
+                          <a:schemeClr val="accent2"/>
+                        </a:effectRef>
+                        <a:fontRef idx="minor">
+                          <a:schemeClr val="tx1"/>
+                        </a:fontRef>
+                      </wps:style>
+                      <wps:bodyPr/>
+                    </wps:wsp>
+                  </a:graphicData>
+                </a:graphic>
+              </wp:anchor>
+            </w:drawing>
+          </mc:Choice>
+          <mc:Fallback>
+            <w:pict>
+              <v:line w14:anchorId="768931E2" id="Straight Connector 1" o:spid="_x0000_s1026" style="position:absolute;z-index:251662336;visibility:visible;mso-wrap-style:square;mso-wrap-distance-left:9pt;mso-wrap-distance-top:0;mso-wrap-distance-right:9pt;mso-wrap-distance-bottom:0;mso-position-horizontal:absolute;mso-position-horizontal-relative:text;mso-position-vertical:absolute;mso-position-vertical-relative:text" from=".5pt,6.15pt" to="99.5pt,6.15pt" o:gfxdata="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" strokecolor="#ed7d31 [3205]" strokeweight=".5pt">
+                <v:stroke joinstyle="miter"/>
+              </v:line>
+            </w:pict>
+          </mc:Fallback>
+        </mc:AlternateContent>
+      </w:r>
+    </w:p>
+    <w:p>
+      <w:pPr>
+        <w:spacing w:line="276" w:lineRule="auto"/>
+        <w:rPr>
+          <w:rFonts w:asciiTheme="majorBidi" w:hAnsiTheme="majorBidi" w:cstheme="majorBidi"/>
+          <w:sz w:val="24"/>
+          <w:szCs w:val="24"/>
+          <w:lang w:val="en-AS" w:bidi="fa-IR"/>
+        </w:rPr>
+      </w:pPr>
+      <w:r>
+        <w:rPr>
+          <w:rFonts w:asciiTheme="majorBidi" w:hAnsiTheme="majorBidi" w:cstheme="majorBidi"/>
+          <w:b/>
+          <w:bCs/>
+          <w:sz w:val="24"/>
+          <w:szCs w:val="24"/>
+          <w:lang w:val="en-AS" w:bidi="fa-IR"/>
+        </w:rPr>
+        <w:t>My</w:t>
+      </w:r>
+      <w:r>
+        <w:rPr>
+          <w:rFonts w:asciiTheme="majorBidi" w:hAnsiTheme="majorBidi" w:cstheme="majorBidi"/>
+          <w:sz w:val="24"/>
+          <w:szCs w:val="24"/>
+          <w:lang w:val="en-AS" w:bidi="fa-IR"/>
+        </w:rPr>
+        <w:t xml:space="preserve"> Name is Parham.       </w:t>
+      </w:r>
+      <w:r>
+        <w:rPr>
+          <w:rFonts w:asciiTheme="majorBidi" w:hAnsiTheme="majorBidi" w:cstheme="majorBidi"/>
+          <w:sz w:val="24"/>
+          <w:szCs w:val="24"/>
+          <w:lang w:val="en-AS" w:bidi="fa-IR"/>
+        </w:rPr>
+        <w:t xml:space="preserve">                  </w:t>
+      </w:r>
+      <w:r>
+        <w:rPr>
+          <w:rFonts w:asciiTheme="majorBidi" w:hAnsiTheme="majorBidi" w:cstheme="majorBidi"/>
+          <w:sz w:val="24"/>
+          <w:szCs w:val="24"/>
+          <w:lang w:val="en-AS" w:bidi="fa-IR"/>
+        </w:rPr>
+        <w:t xml:space="preserve">  </w:t>
+      </w:r>
+      <w:r>
+        <w:rPr>
+          <w:rFonts w:asciiTheme="majorBidi" w:hAnsiTheme="majorBidi" w:cstheme="majorBidi"/>
+          <w:b/>
+          <w:bCs/>
+          <w:sz w:val="24"/>
+          <w:szCs w:val="24"/>
+          <w:lang w:val="en-AS" w:bidi="fa-IR"/>
+        </w:rPr>
+        <w:t>I</w:t>
+      </w:r>
+      <w:r>
+        <w:rPr>
+          <w:rFonts w:asciiTheme="majorBidi" w:hAnsiTheme="majorBidi" w:cstheme="majorBidi"/>
+          <w:sz w:val="24"/>
+          <w:szCs w:val="24"/>
+          <w:lang w:val="en-AS" w:bidi="fa-IR"/>
+        </w:rPr>
+        <w:t xml:space="preserve"> am is a Techer.</w:t>
+      </w:r>
+    </w:p>
+    <w:p>
+      <w:pPr>
+        <w:spacing w:line="276" w:lineRule="auto"/>
+        <w:rPr>
+          <w:rFonts w:asciiTheme="majorBidi" w:hAnsiTheme="majorBidi" w:cstheme="majorBidi"/>
+          <w:sz w:val="24"/>
+          <w:szCs w:val="24"/>
+          <w:lang w:val="en-AS" w:bidi="fa-IR"/>
+        </w:rPr>
+      </w:pPr>
+      <w:r>
+        <w:rPr>
+          <w:rFonts w:asciiTheme="majorBidi" w:hAnsiTheme="majorBidi" w:cstheme="majorBidi"/>
+          <w:b/>
+          <w:bCs/>
+          <w:sz w:val="24"/>
+          <w:szCs w:val="24"/>
+          <w:lang w:val="en-AS" w:bidi="fa-IR"/>
+        </w:rPr>
+        <w:t>Her</w:t>
+      </w:r>
+      <w:r>
+        <w:rPr>
+          <w:rFonts w:asciiTheme="majorBidi" w:hAnsiTheme="majorBidi" w:cstheme="majorBidi"/>
+          <w:sz w:val="24"/>
+          <w:szCs w:val="24"/>
+          <w:lang w:val="en-AS" w:bidi="fa-IR"/>
+        </w:rPr>
+        <w:t xml:space="preserve"> Name is Leyla Hatami.    </w:t>
+      </w:r>
+      <w:r>
+        <w:rPr>
+          <w:rFonts w:asciiTheme="majorBidi" w:hAnsiTheme="majorBidi" w:cstheme="majorBidi"/>
+          <w:sz w:val="24"/>
+          <w:szCs w:val="24"/>
+          <w:lang w:val="en-AS" w:bidi="fa-IR"/>
+        </w:rPr>
+        <w:t xml:space="preserve">          </w:t>
+      </w:r>
+      <w:r>
+        <w:rPr>
+          <w:rFonts w:asciiTheme="majorBidi" w:hAnsiTheme="majorBidi" w:cstheme="majorBidi"/>
+          <w:sz w:val="24"/>
+          <w:szCs w:val="24"/>
+          <w:lang w:val="en-AS" w:bidi="fa-IR"/>
+        </w:rPr>
+        <w:t xml:space="preserve">   </w:t>
+      </w:r>
+      <w:r>
+        <w:rPr>
+          <w:rFonts w:asciiTheme="majorBidi" w:hAnsiTheme="majorBidi" w:cstheme="majorBidi"/>
+          <w:b/>
+          <w:bCs/>
+          <w:sz w:val="24"/>
+          <w:szCs w:val="24"/>
+          <w:lang w:val="en-AS" w:bidi="fa-IR"/>
+        </w:rPr>
+        <w:t>She</w:t>
+      </w:r>
+      <w:r>
+        <w:rPr>
+          <w:rFonts w:asciiTheme="majorBidi" w:hAnsiTheme="majorBidi" w:cstheme="majorBidi"/>
+          <w:sz w:val="24"/>
+          <w:szCs w:val="24"/>
+          <w:lang w:val="en-AS" w:bidi="fa-IR"/>
+        </w:rPr>
+        <w:t xml:space="preserve"> is an actress.</w:t>
+      </w:r>
+    </w:p>
+    <w:p>
+      <w:pPr>
+        <w:spacing w:line="276" w:lineRule="auto"/>
+        <w:rPr>
+          <w:rFonts w:asciiTheme="majorBidi" w:hAnsiTheme="majorBidi" w:cstheme="majorBidi"/>
+          <w:sz w:val="24"/>
+          <w:szCs w:val="24"/>
+          <w:lang w:val="en-AS" w:bidi="fa-IR"/>
+        </w:rPr>
+      </w:pPr>
+      <w:r>
+        <w:rPr>
+          <w:rFonts w:asciiTheme="majorBidi" w:hAnsiTheme="majorBidi" w:cstheme="majorBidi"/>
+          <w:b/>
+          <w:bCs/>
+          <w:sz w:val="24"/>
+          <w:szCs w:val="24"/>
+          <w:lang w:val="en-AS" w:bidi="fa-IR"/>
+        </w:rPr>
+        <w:t>His</w:t>
+      </w:r>
+      <w:r>
+        <w:rPr>
+          <w:rFonts w:asciiTheme="majorBidi" w:hAnsiTheme="majorBidi" w:cstheme="majorBidi"/>
+          <w:sz w:val="24"/>
+          <w:szCs w:val="24"/>
+          <w:lang w:val="en-AS" w:bidi="fa-IR"/>
+        </w:rPr>
+        <w:t xml:space="preserve"> Name is Parviz Parastooyi.  </w:t>
+      </w:r>
+      <w:r>
+        <w:rPr>
+          <w:rFonts w:asciiTheme="majorBidi" w:hAnsiTheme="majorBidi" w:cstheme="majorBidi"/>
+          <w:sz w:val="24"/>
+          <w:szCs w:val="24"/>
+          <w:lang w:val="en-AS" w:bidi="fa-IR"/>
+        </w:rPr>
+        <w:t xml:space="preserve">          </w:t>
+      </w:r>
+      <w:r>
+        <w:rPr>
+          <w:rFonts w:asciiTheme="majorBidi" w:hAnsiTheme="majorBidi" w:cstheme="majorBidi"/>
+          <w:sz w:val="24"/>
+          <w:szCs w:val="24"/>
+          <w:lang w:val="en-AS" w:bidi="fa-IR"/>
+        </w:rPr>
+        <w:t xml:space="preserve"> </w:t>
+      </w:r>
+      <w:r>
+        <w:rPr>
+          <w:rFonts w:asciiTheme="majorBidi" w:hAnsiTheme="majorBidi" w:cstheme="majorBidi"/>
+          <w:b/>
+          <w:bCs/>
+          <w:sz w:val="24"/>
+          <w:szCs w:val="24"/>
+          <w:lang w:val="en-AS" w:bidi="fa-IR"/>
+        </w:rPr>
+        <w:t>He</w:t>
+      </w:r>
+      <w:r>
+        <w:rPr>
+          <w:rFonts w:asciiTheme="majorBidi" w:hAnsiTheme="majorBidi" w:cstheme="majorBidi"/>
+          <w:sz w:val="24"/>
+          <w:szCs w:val="24"/>
+          <w:lang w:val="en-AS" w:bidi="fa-IR"/>
+        </w:rPr>
+        <w:t xml:space="preserve"> is an Actor.</w:t>
+      </w:r>
+    </w:p>
+    <w:p>
+      <w:pPr>
+        <w:spacing w:line="276" w:lineRule="auto"/>
+        <w:rPr>
+          <w:rFonts w:asciiTheme="majorBidi" w:hAnsiTheme="majorBidi" w:cstheme="majorBidi"/>
+          <w:sz w:val="24"/>
+          <w:szCs w:val="24"/>
+          <w:lang w:val="en-AS" w:bidi="fa-IR"/>
+        </w:rPr>
+      </w:pPr>
+      <w:r>
+        <w:rPr>
+          <w:rFonts w:asciiTheme="majorBidi" w:hAnsiTheme="majorBidi" w:cstheme="majorBidi"/>
+          <w:b/>
+          <w:bCs/>
+          <w:sz w:val="24"/>
+          <w:szCs w:val="24"/>
+          <w:lang w:val="en-AS" w:bidi="fa-IR"/>
+        </w:rPr>
+        <w:t>His</w:t>
+      </w:r>
+      <w:r>
+        <w:rPr>
+          <w:rFonts w:asciiTheme="majorBidi" w:hAnsiTheme="majorBidi" w:cstheme="majorBidi"/>
+          <w:sz w:val="24"/>
+          <w:szCs w:val="24"/>
+          <w:lang w:val="en-AS" w:bidi="fa-IR"/>
+        </w:rPr>
+        <w:t xml:space="preserve"> Name is Mohsen Yeganeh.              </w:t>
+      </w:r>
+      <w:r>
+        <w:rPr>
+          <w:rFonts w:asciiTheme="majorBidi" w:hAnsiTheme="majorBidi" w:cstheme="majorBidi"/>
+          <w:b/>
+          <w:bCs/>
+          <w:sz w:val="24"/>
+          <w:szCs w:val="24"/>
+          <w:lang w:val="en-AS" w:bidi="fa-IR"/>
+        </w:rPr>
+        <w:t>He</w:t>
+      </w:r>
+      <w:r>
+        <w:rPr>
+          <w:rFonts w:asciiTheme="majorBidi" w:hAnsiTheme="majorBidi" w:cstheme="majorBidi"/>
+          <w:sz w:val="24"/>
+          <w:szCs w:val="24"/>
+          <w:lang w:val="en-AS" w:bidi="fa-IR"/>
+        </w:rPr>
+        <w:t xml:space="preserve"> is a Singer.</w:t>
+      </w:r>
+    </w:p>
+    <w:p>
+      <w:pPr>
+        <w:spacing w:line="276" w:lineRule="auto"/>
+        <w:rPr>
+          <w:rFonts w:asciiTheme="majorBidi" w:hAnsiTheme="majorBidi" w:cstheme="majorBidi"/>
+          <w:sz w:val="24"/>
+          <w:szCs w:val="24"/>
+          <w:lang w:val="en-AS" w:bidi="fa-IR"/>
+        </w:rPr>
+      </w:pPr>
+      <w:r>
+        <w:rPr>
+          <w:rFonts w:asciiTheme="majorBidi" w:hAnsiTheme="majorBidi" w:cstheme="majorBidi"/>
+          <w:b/>
+          <w:bCs/>
+          <w:sz w:val="24"/>
+          <w:szCs w:val="24"/>
+          <w:lang w:val="en-AS" w:bidi="fa-IR"/>
+        </w:rPr>
+        <w:t>His</w:t>
+      </w:r>
+      <w:r>
+        <w:rPr>
+          <w:rFonts w:asciiTheme="majorBidi" w:hAnsiTheme="majorBidi" w:cstheme="majorBidi"/>
+          <w:sz w:val="24"/>
+          <w:szCs w:val="24"/>
+          <w:lang w:val="en-AS" w:bidi="fa-IR"/>
+        </w:rPr>
+        <w:t xml:space="preserve"> Name is Mahmood Farshchian.       </w:t>
+      </w:r>
+      <w:r>
+        <w:rPr>
+          <w:rFonts w:asciiTheme="majorBidi" w:hAnsiTheme="majorBidi" w:cstheme="majorBidi"/>
+          <w:b/>
+          <w:bCs/>
+          <w:sz w:val="24"/>
+          <w:szCs w:val="24"/>
+          <w:lang w:val="en-AS" w:bidi="fa-IR"/>
+        </w:rPr>
+        <w:t>He</w:t>
+      </w:r>
+      <w:r>
+        <w:rPr>
+          <w:rFonts w:asciiTheme="majorBidi" w:hAnsiTheme="majorBidi" w:cstheme="majorBidi"/>
+          <w:sz w:val="24"/>
+          <w:szCs w:val="24"/>
+          <w:lang w:val="en-AS" w:bidi="fa-IR"/>
+        </w:rPr>
+        <w:t xml:space="preserve"> is an artist.</w:t>
+      </w:r>
+    </w:p>
+    <w:p>
+      <w:pPr>
+        <w:spacing w:line="276" w:lineRule="auto"/>
+        <w:rPr>
+          <w:rFonts w:asciiTheme="majorBidi" w:hAnsiTheme="majorBidi" w:cstheme="majorBidi"/>
+          <w:sz w:val="24"/>
+          <w:szCs w:val="24"/>
+          <w:lang w:val="en-AS" w:bidi="fa-IR"/>
+        </w:rPr>
+      </w:pPr>
+      <w:r>
+        <w:rPr>
+          <w:rFonts w:asciiTheme="majorBidi" w:hAnsiTheme="majorBidi" w:cstheme="majorBidi"/>
+          <w:b/>
+          <w:bCs/>
+          <w:sz w:val="24"/>
+          <w:szCs w:val="24"/>
+          <w:lang w:val="en-AS" w:bidi="fa-IR"/>
+        </w:rPr>
+        <w:t>His</w:t>
+      </w:r>
+      <w:r>
+        <w:rPr>
+          <w:rFonts w:asciiTheme="majorBidi" w:hAnsiTheme="majorBidi" w:cstheme="majorBidi"/>
+          <w:sz w:val="24"/>
+          <w:szCs w:val="24"/>
+          <w:lang w:val="en-AS" w:bidi="fa-IR"/>
+        </w:rPr>
+        <w:t xml:space="preserve"> Name is Mozard.                              </w:t>
+      </w:r>
+      <w:r>
+        <w:rPr>
+          <w:rFonts w:asciiTheme="majorBidi" w:hAnsiTheme="majorBidi" w:cstheme="majorBidi"/>
+          <w:b/>
+          <w:bCs/>
+          <w:sz w:val="24"/>
+          <w:szCs w:val="24"/>
+          <w:lang w:val="en-AS" w:bidi="fa-IR"/>
+        </w:rPr>
+        <w:t>He</w:t>
+      </w:r>
+      <w:r>
+        <w:rPr>
+          <w:rFonts w:asciiTheme="majorBidi" w:hAnsiTheme="majorBidi" w:cstheme="majorBidi"/>
+          <w:sz w:val="24"/>
+          <w:szCs w:val="24"/>
+          <w:lang w:val="en-AS" w:bidi="fa-IR"/>
+        </w:rPr>
+        <w:t xml:space="preserve"> is a Musician.</w:t>
+      </w:r>
+    </w:p>
+    <w:p>
+      <w:pPr>
+        <w:spacing w:line="276" w:lineRule="auto"/>
+        <w:rPr>
+          <w:rFonts w:asciiTheme="majorBidi" w:hAnsiTheme="majorBidi" w:cstheme="majorBidi"/>
+          <w:sz w:val="24"/>
+          <w:szCs w:val="24"/>
+          <w:lang w:val="en-AS" w:bidi="fa-IR"/>
+        </w:rPr>
+      </w:pPr>
+    </w:p>
+    <w:p>
+      <w:pPr>
+        <w:spacing w:line="276" w:lineRule="auto"/>
+        <w:rPr>
+          <w:rFonts w:asciiTheme="majorBidi" w:hAnsiTheme="majorBidi" w:cstheme="majorBidi"/>
+          <w:sz w:val="24"/>
+          <w:szCs w:val="24"/>
+          <w:lang w:val="en-AS" w:bidi="fa-IR"/>
+        </w:rPr>
+      </w:pPr>
+      <w:r>
+        <w:rPr>
+          <w:rFonts w:asciiTheme="majorBidi" w:hAnsiTheme="majorBidi" w:cstheme="majorBidi"/>
+          <w:sz w:val="24"/>
+          <w:szCs w:val="24"/>
+          <w:lang w:val="en-AS" w:bidi="fa-IR"/>
+        </w:rPr>
+        <w:t>*******************************</w:t>
+      </w:r>
+    </w:p>
+    <w:p>
+      <w:pPr>
+        <w:spacing w:line="276" w:lineRule="auto"/>
+        <w:rPr>
+          <w:rFonts w:asciiTheme="majorBidi" w:hAnsiTheme="majorBidi" w:cstheme="majorBidi"/>
+          <w:sz w:val="24"/>
+          <w:szCs w:val="24"/>
+          <w:lang w:val="en-AS" w:bidi="fa-IR"/>
+        </w:rPr>
+      </w:pPr>
+      <w:r>
+        <w:rPr>
+          <w:rFonts w:asciiTheme="majorBidi" w:hAnsiTheme="majorBidi" w:cstheme="majorBidi"/>
+          <w:b/>
+          <w:bCs/>
+          <w:sz w:val="24"/>
+          <w:szCs w:val="24"/>
+          <w:lang w:val="en-AS" w:bidi="fa-IR"/>
+        </w:rPr>
+        <w:t>My</w:t>
+      </w:r>
+      <w:r>
+        <w:rPr>
+          <w:rFonts w:asciiTheme="majorBidi" w:hAnsiTheme="majorBidi" w:cstheme="majorBidi"/>
+          <w:sz w:val="24"/>
+          <w:szCs w:val="24"/>
+          <w:lang w:val="en-AS" w:bidi="fa-IR"/>
+        </w:rPr>
+        <w:t xml:space="preserve"> Name is Parham.</w:t>
+      </w:r>
+    </w:p>
+    <w:p>
+      <w:pPr>
+        <w:spacing w:line="276" w:lineRule="auto"/>
+        <w:rPr>
+          <w:rFonts w:asciiTheme="majorBidi" w:hAnsiTheme="majorBidi" w:cstheme="majorBidi"/>
+          <w:sz w:val="24"/>
+          <w:szCs w:val="24"/>
+          <w:lang w:val="en-AS" w:bidi="fa-IR"/>
+        </w:rPr>
+      </w:pPr>
+      <w:r>
+        <w:rPr>
+          <w:rFonts w:asciiTheme="majorBidi" w:hAnsiTheme="majorBidi" w:cstheme="majorBidi"/>
+          <w:sz w:val="24"/>
+          <w:szCs w:val="24"/>
+          <w:lang w:val="en-AS" w:bidi="fa-IR"/>
+        </w:rPr>
+        <w:t xml:space="preserve">    </w:t>
+      </w:r>
+      <w:r>
+        <w:rPr>
+          <w:rFonts w:asciiTheme="majorBidi" w:hAnsiTheme="majorBidi" w:cstheme="majorBidi"/>
+          <w:b/>
+          <w:bCs/>
+          <w:sz w:val="24"/>
+          <w:szCs w:val="24"/>
+          <w:lang w:val="en-AS" w:bidi="fa-IR"/>
+        </w:rPr>
+        <w:t>I am</w:t>
+      </w:r>
+      <w:r>
+        <w:rPr>
+          <w:rFonts w:asciiTheme="majorBidi" w:hAnsiTheme="majorBidi" w:cstheme="majorBidi"/>
+          <w:sz w:val="24"/>
+          <w:szCs w:val="24"/>
+          <w:lang w:val="en-AS" w:bidi="fa-IR"/>
+        </w:rPr>
+        <w:t xml:space="preserve"> a Techer.        </w:t>
+      </w:r>
+    </w:p>
+    <w:p>
+      <w:pPr>
+        <w:spacing w:line="276" w:lineRule="auto"/>
+        <w:rPr>
+          <w:rFonts w:asciiTheme="majorBidi" w:hAnsiTheme="majorBidi" w:cstheme="majorBidi"/>
+          <w:sz w:val="24"/>
+          <w:szCs w:val="24"/>
+          <w:lang w:val="en-AS" w:bidi="fa-IR"/>
+        </w:rPr>
+      </w:pPr>
+      <w:r>
+        <w:rPr>
+          <w:rFonts w:asciiTheme="majorBidi" w:hAnsiTheme="majorBidi" w:cstheme="majorBidi"/>
+          <w:sz w:val="24"/>
+          <w:szCs w:val="24"/>
+          <w:lang w:val="en-AS" w:bidi="fa-IR"/>
+        </w:rPr>
+        <w:t xml:space="preserve">    </w:t>
+      </w:r>
+      <w:r>
+        <w:rPr>
+          <w:rFonts w:asciiTheme="majorBidi" w:hAnsiTheme="majorBidi" w:cstheme="majorBidi"/>
+          <w:color w:val="FF0000"/>
+          <w:sz w:val="24"/>
+          <w:szCs w:val="24"/>
+          <w:lang w:val="en-AS" w:bidi="fa-IR"/>
+        </w:rPr>
+        <w:t xml:space="preserve">Am I </w:t>
+      </w:r>
+      <w:r>
+        <w:rPr>
+          <w:rFonts w:asciiTheme="majorBidi" w:hAnsiTheme="majorBidi" w:cstheme="majorBidi"/>
+          <w:sz w:val="24"/>
+          <w:szCs w:val="24"/>
+          <w:lang w:val="en-AS" w:bidi="fa-IR"/>
+        </w:rPr>
+        <w:t xml:space="preserve">a Techer?                    </w:t>
+      </w:r>
+      <w:r>
+        <w:rPr>
+          <w:rFonts w:asciiTheme="majorBidi" w:hAnsiTheme="majorBidi" w:cstheme="majorBidi"/>
+          <w:color w:val="FF0000"/>
+          <w:sz w:val="24"/>
+          <w:szCs w:val="24"/>
+          <w:lang w:val="en-AS" w:bidi="fa-IR"/>
+        </w:rPr>
+        <w:t xml:space="preserve">Am I </w:t>
+      </w:r>
+      <w:r>
+        <w:rPr>
+          <w:rFonts w:asciiTheme="majorBidi" w:hAnsiTheme="majorBidi" w:cstheme="majorBidi"/>
+          <w:sz w:val="24"/>
+          <w:szCs w:val="24"/>
+          <w:lang w:val="en-AS" w:bidi="fa-IR"/>
+        </w:rPr>
+        <w:t>a Nurse?</w:t>
+      </w:r>
+    </w:p>
+    <w:p>
+      <w:pPr>
+        <w:spacing w:line="276" w:lineRule="auto"/>
+        <w:rPr>
+          <w:rFonts w:asciiTheme="majorBidi" w:hAnsiTheme="majorBidi" w:cstheme="majorBidi"/>
+          <w:sz w:val="24"/>
+          <w:szCs w:val="24"/>
+          <w:lang w:val="en-AS" w:bidi="fa-IR"/>
+        </w:rPr>
+      </w:pPr>
+      <w:r>
+        <w:rPr>
+          <w:rFonts w:asciiTheme="majorBidi" w:hAnsiTheme="majorBidi" w:cstheme="majorBidi"/>
+          <w:sz w:val="24"/>
+          <w:szCs w:val="24"/>
+          <w:lang w:val="en-AS" w:bidi="fa-IR"/>
+        </w:rPr>
+        <w:t xml:space="preserve">    Yes, I am</w:t>
+      </w:r>
+      <w:r>
+        <w:rPr>
+          <w:rFonts w:asciiTheme="majorBidi" w:hAnsiTheme="majorBidi" w:cstheme="majorBidi"/>
+          <w:sz w:val="24"/>
+          <w:szCs w:val="24"/>
+          <w:lang w:val="en-AS" w:bidi="fa-IR"/>
+        </w:rPr>
+        <w:t xml:space="preserve">                              No, I am Not(Im Not)</w:t>
+      </w:r>
+    </w:p>
+    <w:p>
+      <w:pPr>
+        <w:spacing w:line="276" w:lineRule="auto"/>
+        <w:rPr>
+          <w:rFonts w:asciiTheme="majorBidi" w:hAnsiTheme="majorBidi" w:cstheme="majorBidi"/>
+          <w:sz w:val="24"/>
+          <w:szCs w:val="24"/>
+          <w:lang w:val="en-AS" w:bidi="fa-IR"/>
+        </w:rPr>
+      </w:pPr>
+    </w:p>
+    <w:p>
+      <w:pPr>
+        <w:spacing w:line="276" w:lineRule="auto"/>
+        <w:rPr>
+          <w:rFonts w:asciiTheme="majorBidi" w:hAnsiTheme="majorBidi" w:cstheme="majorBidi"/>
+          <w:sz w:val="24"/>
+          <w:szCs w:val="24"/>
+          <w:lang w:val="en-AS" w:bidi="fa-IR"/>
+        </w:rPr>
+      </w:pPr>
+      <w:r>
+        <w:rPr>
+          <w:rFonts w:asciiTheme="majorBidi" w:hAnsiTheme="majorBidi" w:cstheme="majorBidi"/>
+          <w:b/>
+          <w:bCs/>
+          <w:sz w:val="24"/>
+          <w:szCs w:val="24"/>
+          <w:lang w:val="en-AS" w:bidi="fa-IR"/>
+        </w:rPr>
+        <w:t>Her</w:t>
+      </w:r>
+      <w:r>
+        <w:rPr>
+          <w:rFonts w:asciiTheme="majorBidi" w:hAnsiTheme="majorBidi" w:cstheme="majorBidi"/>
+          <w:sz w:val="24"/>
+          <w:szCs w:val="24"/>
+          <w:lang w:val="en-AS" w:bidi="fa-IR"/>
+        </w:rPr>
+        <w:t xml:space="preserve"> Name is Leyla Hatami.</w:t>
+      </w:r>
+    </w:p>
+    <w:p>
+      <w:pPr>
+        <w:spacing w:line="276" w:lineRule="auto"/>
+        <w:rPr>
+          <w:rFonts w:asciiTheme="majorBidi" w:hAnsiTheme="majorBidi" w:cstheme="majorBidi"/>
+          <w:sz w:val="24"/>
+          <w:szCs w:val="24"/>
+          <w:lang w:val="en-AS" w:bidi="fa-IR"/>
+        </w:rPr>
+      </w:pPr>
+      <w:r>
+        <w:rPr>
+          <w:rFonts w:asciiTheme="majorBidi" w:hAnsiTheme="majorBidi" w:cstheme="majorBidi"/>
+          <w:sz w:val="24"/>
+          <w:szCs w:val="24"/>
+          <w:lang w:val="en-AS" w:bidi="fa-IR"/>
+        </w:rPr>
+        <w:t xml:space="preserve">   </w:t>
+      </w:r>
+      <w:r>
+        <w:rPr>
+          <w:rFonts w:asciiTheme="majorBidi" w:hAnsiTheme="majorBidi" w:cstheme="majorBidi"/>
+          <w:b/>
+          <w:bCs/>
+          <w:sz w:val="24"/>
+          <w:szCs w:val="24"/>
+          <w:lang w:val="en-AS" w:bidi="fa-IR"/>
+        </w:rPr>
+        <w:t>She is</w:t>
+      </w:r>
+      <w:r>
+        <w:rPr>
+          <w:rFonts w:asciiTheme="majorBidi" w:hAnsiTheme="majorBidi" w:cstheme="majorBidi"/>
+          <w:sz w:val="24"/>
+          <w:szCs w:val="24"/>
+          <w:lang w:val="en-AS" w:bidi="fa-IR"/>
+        </w:rPr>
+        <w:t xml:space="preserve"> an Actress.</w:t>
+      </w:r>
+    </w:p>
+    <w:p>
+      <w:pPr>
+        <w:spacing w:line="276" w:lineRule="auto"/>
+        <w:rPr>
+          <w:rFonts w:asciiTheme="majorBidi" w:hAnsiTheme="majorBidi" w:cstheme="majorBidi"/>
+          <w:sz w:val="24"/>
+          <w:szCs w:val="24"/>
+          <w:lang w:val="en-AS" w:bidi="fa-IR"/>
+        </w:rPr>
+      </w:pPr>
+      <w:r>
+        <w:rPr>
+          <w:rFonts w:asciiTheme="majorBidi" w:hAnsiTheme="majorBidi" w:cstheme="majorBidi"/>
+          <w:sz w:val="24"/>
+          <w:szCs w:val="24"/>
+          <w:lang w:val="en-AS" w:bidi="fa-IR"/>
+        </w:rPr>
+        <w:t xml:space="preserve">    </w:t>
+      </w:r>
+      <w:r>
+        <w:rPr>
+          <w:rFonts w:asciiTheme="majorBidi" w:hAnsiTheme="majorBidi" w:cstheme="majorBidi"/>
+          <w:color w:val="FF0000"/>
+          <w:sz w:val="24"/>
+          <w:szCs w:val="24"/>
+          <w:lang w:val="en-AS" w:bidi="fa-IR"/>
+        </w:rPr>
+        <w:t xml:space="preserve">Is She </w:t>
+      </w:r>
+      <w:r>
+        <w:rPr>
+          <w:rFonts w:asciiTheme="majorBidi" w:hAnsiTheme="majorBidi" w:cstheme="majorBidi"/>
+          <w:sz w:val="24"/>
+          <w:szCs w:val="24"/>
+          <w:lang w:val="en-AS" w:bidi="fa-IR"/>
+        </w:rPr>
+        <w:t xml:space="preserve">an Actress?         </w:t>
+      </w:r>
+      <w:r>
+        <w:rPr>
+          <w:rFonts w:asciiTheme="majorBidi" w:hAnsiTheme="majorBidi" w:cstheme="majorBidi"/>
+          <w:sz w:val="24"/>
+          <w:szCs w:val="24"/>
+          <w:lang w:val="en-AS" w:bidi="fa-IR"/>
+        </w:rPr>
+        <w:t xml:space="preserve">     </w:t>
+      </w:r>
+      <w:r>
+        <w:rPr>
+          <w:rFonts w:asciiTheme="majorBidi" w:hAnsiTheme="majorBidi" w:cstheme="majorBidi"/>
+          <w:color w:val="FF0000"/>
+          <w:sz w:val="24"/>
+          <w:szCs w:val="24"/>
+          <w:lang w:val="en-AS" w:bidi="fa-IR"/>
+        </w:rPr>
+        <w:t xml:space="preserve">Is she </w:t>
+      </w:r>
+      <w:r>
+        <w:rPr>
+          <w:rFonts w:asciiTheme="majorBidi" w:hAnsiTheme="majorBidi" w:cstheme="majorBidi"/>
+          <w:sz w:val="24"/>
+          <w:szCs w:val="24"/>
+          <w:lang w:val="en-AS" w:bidi="fa-IR"/>
+        </w:rPr>
+        <w:t>a Doctor?</w:t>
+      </w:r>
+    </w:p>
+    <w:p>
+      <w:pPr>
+        <w:spacing w:line="276" w:lineRule="auto"/>
+        <w:rPr>
+          <w:rFonts w:asciiTheme="majorBidi" w:hAnsiTheme="majorBidi" w:cstheme="majorBidi"/>
+          <w:sz w:val="24"/>
+          <w:szCs w:val="24"/>
+          <w:lang w:val="en-AS" w:bidi="fa-IR"/>
+        </w:rPr>
+      </w:pPr>
+      <w:r>
+        <w:rPr>
+          <w:rFonts w:asciiTheme="majorBidi" w:hAnsiTheme="majorBidi" w:cstheme="majorBidi"/>
+          <w:sz w:val="24"/>
+          <w:szCs w:val="24"/>
+          <w:lang w:val="en-AS" w:bidi="fa-IR"/>
+        </w:rPr>
+        <w:t xml:space="preserve">    Yes, She is</w:t>
+      </w:r>
+      <w:r>
+        <w:rPr>
+          <w:rFonts w:asciiTheme="majorBidi" w:hAnsiTheme="majorBidi" w:cstheme="majorBidi"/>
+          <w:sz w:val="24"/>
+          <w:szCs w:val="24"/>
+          <w:lang w:val="en-AS" w:bidi="fa-IR"/>
+        </w:rPr>
+        <w:t xml:space="preserve">                          No,She is not</w:t>
+      </w:r>
+    </w:p>
+    <w:p>
+      <w:pPr>
+        <w:spacing w:line="276" w:lineRule="auto"/>
+        <w:rPr>
+          <w:rFonts w:asciiTheme="majorBidi" w:hAnsiTheme="majorBidi" w:cstheme="majorBidi"/>
+          <w:sz w:val="24"/>
+          <w:szCs w:val="24"/>
+          <w:lang w:val="en-AS" w:bidi="fa-IR"/>
+        </w:rPr>
+      </w:pPr>
+    </w:p>
+    <w:p>
+      <w:pPr>
+        <w:spacing w:line="276" w:lineRule="auto"/>
+        <w:rPr>
+          <w:rFonts w:asciiTheme="majorBidi" w:hAnsiTheme="majorBidi" w:cstheme="majorBidi"/>
+          <w:sz w:val="24"/>
+          <w:szCs w:val="24"/>
+          <w:lang w:val="en-AS" w:bidi="fa-IR"/>
+        </w:rPr>
+      </w:pPr>
+      <w:r>
+        <w:rPr>
+          <w:rFonts w:asciiTheme="majorBidi" w:hAnsiTheme="majorBidi" w:cstheme="majorBidi"/>
+          <w:b/>
+          <w:bCs/>
+          <w:sz w:val="24"/>
+          <w:szCs w:val="24"/>
+          <w:lang w:val="en-AS" w:bidi="fa-IR"/>
+        </w:rPr>
+        <w:t>His</w:t>
+      </w:r>
+      <w:r>
+        <w:rPr>
+          <w:rFonts w:asciiTheme="majorBidi" w:hAnsiTheme="majorBidi" w:cstheme="majorBidi"/>
+          <w:sz w:val="24"/>
+          <w:szCs w:val="24"/>
+          <w:lang w:val="en-AS" w:bidi="fa-IR"/>
+        </w:rPr>
+        <w:t xml:space="preserve"> Name Is Parviz Parastooyi.</w:t>
+      </w:r>
+    </w:p>
+    <w:p>
+      <w:pPr>
+        <w:spacing w:line="276" w:lineRule="auto"/>
+        <w:rPr>
+          <w:rFonts w:asciiTheme="majorBidi" w:hAnsiTheme="majorBidi" w:cstheme="majorBidi"/>
+          <w:sz w:val="24"/>
+          <w:szCs w:val="24"/>
+          <w:lang w:val="en-AS" w:bidi="fa-IR"/>
+        </w:rPr>
+      </w:pPr>
+      <w:r>
+        <w:rPr>
+          <w:rFonts w:asciiTheme="majorBidi" w:hAnsiTheme="majorBidi" w:cstheme="majorBidi"/>
+          <w:b/>
+          <w:bCs/>
+          <w:sz w:val="24"/>
+          <w:szCs w:val="24"/>
+          <w:lang w:val="en-AS" w:bidi="fa-IR"/>
+        </w:rPr>
+        <w:t>He is</w:t>
+      </w:r>
+      <w:r>
+        <w:rPr>
+          <w:rFonts w:asciiTheme="majorBidi" w:hAnsiTheme="majorBidi" w:cstheme="majorBidi"/>
+          <w:sz w:val="24"/>
+          <w:szCs w:val="24"/>
+          <w:lang w:val="en-AS" w:bidi="fa-IR"/>
+        </w:rPr>
+        <w:t xml:space="preserve"> an Actor.</w:t>
+      </w:r>
+    </w:p>
+    <w:p>
+      <w:pPr>
+        <w:spacing w:line="276" w:lineRule="auto"/>
+        <w:rPr>
+          <w:rFonts w:asciiTheme="majorBidi" w:hAnsiTheme="majorBidi" w:cstheme="majorBidi"/>
+          <w:sz w:val="24"/>
+          <w:szCs w:val="24"/>
+          <w:lang w:val="en-AS" w:bidi="fa-IR"/>
+        </w:rPr>
+      </w:pPr>
+      <w:r>
+        <w:rPr>
+          <w:rFonts w:asciiTheme="majorBidi" w:hAnsiTheme="majorBidi" w:cstheme="majorBidi"/>
+          <w:color w:val="FF0000"/>
+          <w:sz w:val="24"/>
+          <w:szCs w:val="24"/>
+          <w:lang w:val="en-AS" w:bidi="fa-IR"/>
+        </w:rPr>
+        <w:t xml:space="preserve">Is He </w:t>
+      </w:r>
+      <w:r>
+        <w:rPr>
+          <w:rFonts w:asciiTheme="majorBidi" w:hAnsiTheme="majorBidi" w:cstheme="majorBidi"/>
+          <w:sz w:val="24"/>
+          <w:szCs w:val="24"/>
+          <w:lang w:val="en-AS" w:bidi="fa-IR"/>
+        </w:rPr>
+        <w:t>an Actor?</w:t>
+      </w:r>
+      <w:r>
+        <w:rPr>
+          <w:rFonts w:asciiTheme="majorBidi" w:hAnsiTheme="majorBidi" w:cstheme="majorBidi"/>
+          <w:sz w:val="24"/>
+          <w:szCs w:val="24"/>
+          <w:lang w:val="en-AS" w:bidi="fa-IR"/>
+        </w:rPr>
+        <w:t xml:space="preserve">             </w:t>
+      </w:r>
+      <w:r>
+        <w:rPr>
+          <w:rFonts w:asciiTheme="majorBidi" w:hAnsiTheme="majorBidi" w:cstheme="majorBidi"/>
+          <w:color w:val="FF0000"/>
+          <w:sz w:val="24"/>
+          <w:szCs w:val="24"/>
+          <w:lang w:val="en-AS" w:bidi="fa-IR"/>
+        </w:rPr>
+        <w:t xml:space="preserve">Is He </w:t>
+      </w:r>
+      <w:r>
+        <w:rPr>
+          <w:rFonts w:asciiTheme="majorBidi" w:hAnsiTheme="majorBidi" w:cstheme="majorBidi"/>
+          <w:sz w:val="24"/>
+          <w:szCs w:val="24"/>
+          <w:lang w:val="en-AS" w:bidi="fa-IR"/>
+        </w:rPr>
+        <w:t>a Model?</w:t>
+      </w:r>
+    </w:p>
+    <w:p>
+      <w:pPr>
+        <w:spacing w:line="276" w:lineRule="auto"/>
+        <w:rPr>
+          <w:rFonts w:asciiTheme="majorBidi" w:hAnsiTheme="majorBidi" w:cstheme="majorBidi"/>
+          <w:sz w:val="24"/>
+          <w:szCs w:val="24"/>
+          <w:lang w:val="en-AS" w:bidi="fa-IR"/>
+        </w:rPr>
+      </w:pPr>
+      <w:r>
+        <w:rPr>
+          <w:rFonts w:asciiTheme="majorBidi" w:hAnsiTheme="majorBidi" w:cstheme="majorBidi"/>
+          <w:sz w:val="24"/>
+          <w:szCs w:val="24"/>
+          <w:lang w:val="en-AS" w:bidi="fa-IR"/>
+        </w:rPr>
+        <w:t>Yes, He is</w:t>
+      </w:r>
+      <w:r>
+        <w:rPr>
+          <w:rFonts w:asciiTheme="majorBidi" w:hAnsiTheme="majorBidi" w:cstheme="majorBidi"/>
+          <w:sz w:val="24"/>
+          <w:szCs w:val="24"/>
+          <w:lang w:val="en-AS" w:bidi="fa-IR"/>
+        </w:rPr>
+        <w:t xml:space="preserve">                      No He is not</w:t>
+      </w:r>
+    </w:p>
+    <w:p>
+      <w:pPr>
+        <w:spacing w:line="276" w:lineRule="auto"/>
+        <w:rPr>
+          <w:rFonts w:asciiTheme="majorBidi" w:hAnsiTheme="majorBidi" w:cstheme="majorBidi"/>
+          <w:sz w:val="24"/>
+          <w:szCs w:val="24"/>
+          <w:lang w:val="en-AS" w:bidi="fa-IR"/>
+        </w:rPr>
+      </w:pPr>
+    </w:p>
+    <w:p>
+      <w:pPr>
+        <w:spacing w:line="276" w:lineRule="auto"/>
+        <w:rPr>
+          <w:rFonts w:asciiTheme="majorBidi" w:hAnsiTheme="majorBidi" w:cstheme="majorBidi"/>
+          <w:sz w:val="24"/>
+          <w:szCs w:val="24"/>
+          <w:lang w:val="en-AS" w:bidi="fa-IR"/>
+        </w:rPr>
+      </w:pPr>
+      <w:r>
+        <w:rPr>
+          <w:rFonts w:asciiTheme="majorBidi" w:hAnsiTheme="majorBidi" w:cstheme="majorBidi"/>
+          <w:b/>
+          <w:bCs/>
+          <w:sz w:val="24"/>
+          <w:szCs w:val="24"/>
+          <w:lang w:val="en-AS" w:bidi="fa-IR"/>
+        </w:rPr>
+        <w:t>Their</w:t>
+      </w:r>
+      <w:r>
+        <w:rPr>
+          <w:rFonts w:asciiTheme="majorBidi" w:hAnsiTheme="majorBidi" w:cstheme="majorBidi"/>
+          <w:sz w:val="24"/>
+          <w:szCs w:val="24"/>
+          <w:lang w:val="en-AS" w:bidi="fa-IR"/>
+        </w:rPr>
+        <w:t xml:space="preserve"> are Peter and Max.</w:t>
+      </w:r>
+    </w:p>
+    <w:p>
+      <w:pPr>
+        <w:spacing w:line="276" w:lineRule="auto"/>
+        <w:rPr>
+          <w:rFonts w:asciiTheme="majorBidi" w:hAnsiTheme="majorBidi" w:cstheme="majorBidi"/>
+          <w:sz w:val="24"/>
+          <w:szCs w:val="24"/>
+          <w:lang w:val="en-AS" w:bidi="fa-IR"/>
+        </w:rPr>
+      </w:pPr>
+      <w:r>
+        <w:rPr>
+          <w:rFonts w:asciiTheme="majorBidi" w:hAnsiTheme="majorBidi" w:cstheme="majorBidi"/>
+          <w:b/>
+          <w:bCs/>
+          <w:sz w:val="24"/>
+          <w:szCs w:val="24"/>
+          <w:lang w:val="en-AS" w:bidi="fa-IR"/>
+        </w:rPr>
+        <w:t>They are</w:t>
+      </w:r>
+      <w:r>
+        <w:rPr>
+          <w:rFonts w:asciiTheme="majorBidi" w:hAnsiTheme="majorBidi" w:cstheme="majorBidi"/>
+          <w:sz w:val="24"/>
+          <w:szCs w:val="24"/>
+          <w:lang w:val="en-AS" w:bidi="fa-IR"/>
+        </w:rPr>
+        <w:t xml:space="preserve"> Doctors.</w:t>
+      </w:r>
+    </w:p>
+    <w:p>
+      <w:pPr>
+        <w:spacing w:line="276" w:lineRule="auto"/>
+        <w:rPr>
+          <w:rFonts w:asciiTheme="majorBidi" w:hAnsiTheme="majorBidi" w:cstheme="majorBidi"/>
+          <w:sz w:val="24"/>
+          <w:szCs w:val="24"/>
+          <w:lang w:val="en-AS" w:bidi="fa-IR"/>
+        </w:rPr>
+      </w:pPr>
+      <w:r>
+        <w:rPr>
+          <w:rFonts w:asciiTheme="majorBidi" w:hAnsiTheme="majorBidi" w:cstheme="majorBidi"/>
+          <w:color w:val="FF0000"/>
+          <w:sz w:val="24"/>
+          <w:szCs w:val="24"/>
+          <w:lang w:val="en-AS" w:bidi="fa-IR"/>
+        </w:rPr>
+        <w:lastRenderedPageBreak/>
+        <w:t xml:space="preserve">Are They </w:t>
+      </w:r>
+      <w:r>
+        <w:rPr>
+          <w:rFonts w:asciiTheme="majorBidi" w:hAnsiTheme="majorBidi" w:cstheme="majorBidi"/>
+          <w:sz w:val="24"/>
+          <w:szCs w:val="24"/>
+          <w:lang w:val="en-AS" w:bidi="fa-IR"/>
+        </w:rPr>
+        <w:t>Doctors</w:t>
+      </w:r>
+      <w:r>
+        <w:rPr>
+          <w:rFonts w:asciiTheme="majorBidi" w:hAnsiTheme="majorBidi" w:cstheme="majorBidi"/>
+          <w:sz w:val="24"/>
+          <w:szCs w:val="24"/>
+          <w:lang w:val="en-AS" w:bidi="fa-IR"/>
+        </w:rPr>
+        <w:t xml:space="preserve">?                         </w:t>
+      </w:r>
+      <w:r>
+        <w:rPr>
+          <w:rFonts w:asciiTheme="majorBidi" w:hAnsiTheme="majorBidi" w:cstheme="majorBidi"/>
+          <w:color w:val="FF0000"/>
+          <w:sz w:val="24"/>
+          <w:szCs w:val="24"/>
+          <w:lang w:val="en-AS" w:bidi="fa-IR"/>
+        </w:rPr>
+        <w:t xml:space="preserve">Are They </w:t>
+      </w:r>
+      <w:r>
+        <w:rPr>
+          <w:rFonts w:asciiTheme="majorBidi" w:hAnsiTheme="majorBidi" w:cstheme="majorBidi"/>
+          <w:sz w:val="24"/>
+          <w:szCs w:val="24"/>
+          <w:lang w:val="en-AS" w:bidi="fa-IR"/>
+        </w:rPr>
+        <w:t>Nurses?</w:t>
+      </w:r>
+    </w:p>
+    <w:p>
+      <w:pPr>
+        <w:spacing w:line="276" w:lineRule="auto"/>
+        <w:rPr>
+          <w:rFonts w:asciiTheme="majorBidi" w:hAnsiTheme="majorBidi" w:cstheme="majorBidi"/>
+          <w:sz w:val="24"/>
+          <w:szCs w:val="24"/>
+          <w:lang w:val="en-AS" w:bidi="fa-IR"/>
+        </w:rPr>
+      </w:pPr>
+      <w:r>
+        <w:rPr>
+          <w:rFonts w:asciiTheme="majorBidi" w:hAnsiTheme="majorBidi" w:cstheme="majorBidi"/>
+          <w:sz w:val="24"/>
+          <w:szCs w:val="24"/>
+          <w:lang w:val="en-AS" w:bidi="fa-IR"/>
+        </w:rPr>
+        <w:t xml:space="preserve">Yes, They are.                        </w:t>
+      </w:r>
+      <w:r>
+        <w:rPr>
+          <w:rFonts w:asciiTheme="majorBidi" w:hAnsiTheme="majorBidi" w:cstheme="majorBidi"/>
+          <w:sz w:val="24"/>
+          <w:szCs w:val="24"/>
+          <w:lang w:val="en-AS" w:bidi="fa-IR"/>
+        </w:rPr>
+        <w:t xml:space="preserve">         No,They are not</w:t>
+      </w:r>
+    </w:p>
+    <w:p>
+      <w:pPr>
+        <w:spacing w:line="276" w:lineRule="auto"/>
+        <w:rPr>
+          <w:rFonts w:asciiTheme="majorBidi" w:hAnsiTheme="majorBidi" w:cstheme="majorBidi"/>
+          <w:sz w:val="24"/>
+          <w:szCs w:val="24"/>
+          <w:lang w:val="en-AS" w:bidi="fa-IR"/>
+        </w:rPr>
+      </w:pPr>
+    </w:p>
+    <w:p>
+      <w:pPr>
+        <w:spacing w:line="276" w:lineRule="auto"/>
+        <w:rPr>
+          <w:rFonts w:asciiTheme="majorBidi" w:hAnsiTheme="majorBidi" w:cstheme="majorBidi"/>
+          <w:sz w:val="24"/>
+          <w:szCs w:val="24"/>
+          <w:lang w:val="en-AS" w:bidi="fa-IR"/>
+        </w:rPr>
+      </w:pPr>
+      <w:r>
+        <w:rPr>
+          <w:rFonts w:asciiTheme="majorBidi" w:hAnsiTheme="majorBidi" w:cstheme="majorBidi"/>
+          <w:b/>
+          <w:bCs/>
+          <w:sz w:val="24"/>
+          <w:szCs w:val="24"/>
+          <w:lang w:val="en-AS" w:bidi="fa-IR"/>
+        </w:rPr>
+        <w:t xml:space="preserve">Our </w:t>
+      </w:r>
+      <w:r>
+        <w:rPr>
+          <w:rFonts w:asciiTheme="majorBidi" w:hAnsiTheme="majorBidi" w:cstheme="majorBidi"/>
+          <w:sz w:val="24"/>
+          <w:szCs w:val="24"/>
+          <w:lang w:val="en-AS" w:bidi="fa-IR"/>
+        </w:rPr>
+        <w:t>Names</w:t>
+      </w:r>
+      <w:r>
+        <w:rPr>
+          <w:rFonts w:asciiTheme="majorBidi" w:hAnsiTheme="majorBidi" w:cstheme="majorBidi"/>
+          <w:sz w:val="24"/>
+          <w:szCs w:val="24"/>
+          <w:lang w:val="en-AS" w:bidi="fa-IR"/>
+        </w:rPr>
+        <w:t xml:space="preserve"> are Mina and Mona.</w:t>
+      </w:r>
+    </w:p>
+    <w:p>
+      <w:pPr>
+        <w:spacing w:line="276" w:lineRule="auto"/>
+        <w:rPr>
+          <w:rFonts w:asciiTheme="majorBidi" w:hAnsiTheme="majorBidi" w:cstheme="majorBidi"/>
+          <w:sz w:val="24"/>
+          <w:szCs w:val="24"/>
+          <w:lang w:val="en-AS" w:bidi="fa-IR"/>
+        </w:rPr>
+      </w:pPr>
+      <w:r>
+        <w:rPr>
+          <w:rFonts w:asciiTheme="majorBidi" w:hAnsiTheme="majorBidi" w:cstheme="majorBidi"/>
+          <w:b/>
+          <w:bCs/>
+          <w:sz w:val="24"/>
+          <w:szCs w:val="24"/>
+          <w:lang w:val="en-AS" w:bidi="fa-IR"/>
+        </w:rPr>
+        <w:t>We Are</w:t>
+      </w:r>
+      <w:r>
+        <w:rPr>
+          <w:rFonts w:asciiTheme="majorBidi" w:hAnsiTheme="majorBidi" w:cstheme="majorBidi"/>
+          <w:sz w:val="24"/>
+          <w:szCs w:val="24"/>
+          <w:lang w:val="en-AS" w:bidi="fa-IR"/>
+        </w:rPr>
+        <w:t xml:space="preserve"> Nurses.</w:t>
+      </w:r>
+    </w:p>
+    <w:p>
+      <w:pPr>
+        <w:spacing w:line="276" w:lineRule="auto"/>
+        <w:rPr>
+          <w:rFonts w:asciiTheme="majorBidi" w:hAnsiTheme="majorBidi" w:cstheme="majorBidi"/>
+          <w:sz w:val="24"/>
+          <w:szCs w:val="24"/>
+          <w:lang w:val="en-AS" w:bidi="fa-IR"/>
+        </w:rPr>
+      </w:pPr>
+      <w:r>
+        <w:rPr>
+          <w:rFonts w:asciiTheme="majorBidi" w:hAnsiTheme="majorBidi" w:cstheme="majorBidi"/>
+          <w:color w:val="FF0000"/>
+          <w:sz w:val="24"/>
+          <w:szCs w:val="24"/>
+          <w:lang w:val="en-AS" w:bidi="fa-IR"/>
+        </w:rPr>
+        <w:t xml:space="preserve">Are We </w:t>
+      </w:r>
+      <w:r>
+        <w:rPr>
+          <w:rFonts w:asciiTheme="majorBidi" w:hAnsiTheme="majorBidi" w:cstheme="majorBidi"/>
+          <w:sz w:val="24"/>
+          <w:szCs w:val="24"/>
+          <w:lang w:val="en-AS" w:bidi="fa-IR"/>
+        </w:rPr>
+        <w:t>Nurses?           Are We engineers?</w:t>
+      </w:r>
+    </w:p>
+    <w:p>
+      <w:pPr>
+        <w:spacing w:line="276" w:lineRule="auto"/>
+        <w:rPr>
+          <w:rFonts w:asciiTheme="majorBidi" w:hAnsiTheme="majorBidi" w:cstheme="majorBidi"/>
+          <w:sz w:val="24"/>
+          <w:szCs w:val="24"/>
+          <w:rtl/>
+          <w:lang w:val="en-AS" w:bidi="fa-IR"/>
+        </w:rPr>
+      </w:pPr>
+      <w:r>
+        <w:rPr>
+          <w:rFonts w:asciiTheme="majorBidi" w:hAnsiTheme="majorBidi" w:cstheme="majorBidi"/>
+          <w:sz w:val="24"/>
+          <w:szCs w:val="24"/>
+          <w:lang w:val="en-AS" w:bidi="fa-IR"/>
+        </w:rPr>
+        <w:t>Yes, We Are                 No, We are not</w:t>
+      </w:r>
       <w:bookmarkStart w:id="0" w:name="_GoBack"/>
       <w:bookmarkEnd w:id="0"/>
-    </w:p>
-    <w:p>
-      <w:pPr>
-        <w:bidi/>
-        <w:spacing w:line="276" w:lineRule="auto"/>
-        <w:rPr>
-          <w:rFonts w:cs="Calibri" w:hint="cs"/>
-          <w:rtl/>
-          <w:lang w:bidi="fa-IR"/>
-        </w:rPr>
-      </w:pPr>
-      <w:r>
-        <w:rPr>
-          <w:rFonts w:cs="B Nazanin" w:hint="cs"/>
-          <w:b/>
-          <w:bCs/>
-          <w:rtl/>
-          <w:lang w:bidi="fa-IR"/>
-        </w:rPr>
-        <w:t>فامیلی آنها چیست؟ (دوستند)</w:t>
-      </w:r>
-      <w:r>
-        <w:rPr>
-          <w:rFonts w:cs="B Nazanin"/>
-          <w:b/>
-          <w:bCs/>
-          <w:lang w:bidi="fa-IR"/>
-        </w:rPr>
-        <w:t xml:space="preserve"> </w:t>
-      </w:r>
-      <w:r>
-        <w:rPr>
-          <w:rFonts w:cs="B Nazanin"/>
-          <w:lang w:bidi="fa-IR"/>
-        </w:rPr>
-        <w:t xml:space="preserve">  What Are Their Last/Family Names?           </w:t>
-      </w:r>
-    </w:p>
-    <w:p>
-      <w:pPr>
-        <w:pStyle w:val="ListParagraph"/>
-        <w:spacing w:line="276" w:lineRule="auto"/>
-        <w:rPr>
-          <w:rFonts w:cs="Calibri"/>
-          <w:lang w:val="en-AS" w:bidi="fa-IR"/>
-        </w:rPr>
-      </w:pPr>
-    </w:p>
-    <w:p>
-      <w:pPr>
-        <w:pStyle w:val="ListParagraph"/>
-        <w:spacing w:line="276" w:lineRule="auto"/>
-        <w:rPr>
-          <w:rFonts w:cs="Calibri"/>
-          <w:lang w:val="en-AS" w:bidi="fa-IR"/>
-        </w:rPr>
-      </w:pPr>
-    </w:p>
-    <w:p>
-      <w:pPr>
-        <w:pStyle w:val="ListParagraph"/>
-        <w:spacing w:line="276" w:lineRule="auto"/>
-        <w:rPr>
-          <w:rFonts w:cs="Calibri"/>
-          <w:lang w:val="en-AS" w:bidi="fa-IR"/>
-        </w:rPr>
-      </w:pPr>
-    </w:p>
-    <w:p>
-      <w:pPr>
-        <w:pStyle w:val="ListParagraph"/>
-        <w:spacing w:line="276" w:lineRule="auto"/>
-        <w:rPr>
-          <w:rFonts w:cs="Calibri"/>
-          <w:lang w:val="en-AS" w:bidi="fa-IR"/>
-        </w:rPr>
-      </w:pPr>
-    </w:p>
-    <w:p>
-      <w:pPr>
-        <w:pStyle w:val="ListParagraph"/>
-        <w:spacing w:line="276" w:lineRule="auto"/>
-        <w:rPr>
-          <w:rFonts w:cs="Calibri"/>
-          <w:lang w:val="en-AS" w:bidi="fa-IR"/>
-        </w:rPr>
-      </w:pPr>
-    </w:p>
-    <w:p>
-      <w:pPr>
-        <w:pStyle w:val="ListParagraph"/>
-        <w:spacing w:line="276" w:lineRule="auto"/>
-        <w:rPr>
-          <w:rFonts w:cs="Calibri"/>
-          <w:lang w:val="en-AS" w:bidi="fa-IR"/>
-        </w:rPr>
-      </w:pPr>
-    </w:p>
-    <w:p>
-      <w:pPr>
-        <w:pStyle w:val="ListParagraph"/>
-        <w:spacing w:line="276" w:lineRule="auto"/>
-        <w:rPr>
-          <w:rFonts w:cs="Calibri"/>
-          <w:lang w:val="en-AS" w:bidi="fa-IR"/>
-        </w:rPr>
-      </w:pPr>
-    </w:p>
-    <w:p>
-      <w:pPr>
-        <w:pStyle w:val="ListParagraph"/>
-        <w:spacing w:line="276" w:lineRule="auto"/>
-        <w:rPr>
-          <w:rFonts w:cs="Calibri"/>
-          <w:lang w:val="en-AS" w:bidi="fa-IR"/>
-        </w:rPr>
-      </w:pPr>
-    </w:p>
-    <w:p>
-      <w:pPr>
-        <w:spacing w:line="276" w:lineRule="auto"/>
-        <w:rPr>
-          <w:rFonts w:cs="Calibri"/>
-          <w:b/>
-          <w:bCs/>
-          <w:lang w:val="en-AS" w:bidi="fa-IR"/>
-        </w:rPr>
-      </w:pPr>
-    </w:p>
-    <w:p>
-      <w:pPr>
-        <w:spacing w:line="276" w:lineRule="auto"/>
-        <w:rPr>
-          <w:rFonts w:cs="Calibri"/>
-          <w:lang w:val="en-AS" w:bidi="fa-IR"/>
-        </w:rPr>
-      </w:pPr>
-      <w:r>
-        <w:rPr>
-          <w:rFonts w:cs="Calibri"/>
-          <w:lang w:val="en-AS" w:bidi="fa-IR"/>
-        </w:rPr>
-        <w:t xml:space="preserve">    </w:t>
-      </w:r>
-    </w:p>
-    <w:p>
-      <w:pPr>
-        <w:spacing w:line="276" w:lineRule="auto"/>
-        <w:rPr>
-          <w:rFonts w:cs="Calibri"/>
-          <w:lang w:val="en-AS" w:bidi="fa-IR"/>
-        </w:rPr>
-      </w:pPr>
-    </w:p>
-    <w:p>
-      <w:pPr>
-        <w:spacing w:line="276" w:lineRule="auto"/>
-        <w:rPr>
-          <w:sz w:val="20"/>
-          <w:szCs w:val="20"/>
-          <w:rtl/>
-          <w:lang w:val="en-AS" w:bidi="fa-IR"/>
-        </w:rPr>
-      </w:pPr>
     </w:p>
     <w:sectPr>
       <w:footerReference w:type="default" r:id="rId9"/>
@@ -2233,6 +3497,7 @@
         <w:docPartUnique/>
       </w:docPartObj>
     </w:sdtPr>
+    <w:sdtEndPr/>
     <w:sdtContent>
       <w:p>
         <w:pPr>
@@ -2307,7 +3572,7 @@
                                 <w:rPr>
                                   <w:noProof/>
                                 </w:rPr>
-                                <w:t>2</w:t>
+                                <w:t>5</w:t>
                               </w:r>
                               <w:r>
                                 <w:rPr>
@@ -2373,7 +3638,7 @@
                           <w:rPr>
                             <w:noProof/>
                           </w:rPr>
-                          <w:t>2</w:t>
+                          <w:t>5</w:t>
                         </w:r>
                         <w:r>
                           <w:rPr>
@@ -3651,7 +4916,7 @@
 </file>
 
 <file path=customXml/itemProps1.xml><?xml version="1.0" encoding="utf-8"?>
-<ds:datastoreItem xmlns:ds="http://schemas.openxmlformats.org/officeDocument/2006/customXml" ds:itemID="{28DD8285-E7CD-401E-AF31-1F54EF90FD7F}">
+<ds:datastoreItem xmlns:ds="http://schemas.openxmlformats.org/officeDocument/2006/customXml" ds:itemID="{B3802B19-6F9A-497A-A154-992A1DAB36BC}">
   <ds:schemaRefs>
     <ds:schemaRef ds:uri="http://schemas.openxmlformats.org/officeDocument/2006/bibliography"/>
   </ds:schemaRefs>

</xml_diff>